<commit_message>
FO nettere opmaak in indeling
</commit_message>
<xml_diff>
--- a/Documenten/Functioneel Ontwerp 1.1.docx
+++ b/Documenten/Functioneel Ontwerp 1.1.docx
@@ -201,7 +201,7 @@
           <w:r>
             <w:fldChar w:fldCharType="separate"/>
           </w:r>
-          <w:hyperlink w:anchor="_Toc54948969" w:history="1">
+          <w:hyperlink w:anchor="_Toc54949674" w:history="1">
             <w:r>
               <w:rPr>
                 <w:rStyle w:val="Hyperlink"/>
@@ -245,7 +245,7 @@
                 <w:noProof/>
                 <w:webHidden/>
               </w:rPr>
-              <w:instrText xml:space="preserve"> PAGEREF _Toc54948969 \h </w:instrText>
+              <w:instrText xml:space="preserve"> PAGEREF _Toc54949674 \h </w:instrText>
             </w:r>
             <w:r>
               <w:rPr>
@@ -291,7 +291,7 @@
               <w:lang w:eastAsia="nl-NL"/>
             </w:rPr>
           </w:pPr>
-          <w:hyperlink w:anchor="_Toc54948970" w:history="1">
+          <w:hyperlink w:anchor="_Toc54949675" w:history="1">
             <w:r>
               <w:rPr>
                 <w:rStyle w:val="Hyperlink"/>
@@ -335,7 +335,7 @@
                 <w:noProof/>
                 <w:webHidden/>
               </w:rPr>
-              <w:instrText xml:space="preserve"> PAGEREF _Toc54948970 \h </w:instrText>
+              <w:instrText xml:space="preserve"> PAGEREF _Toc54949675 \h </w:instrText>
             </w:r>
             <w:r>
               <w:rPr>
@@ -381,7 +381,7 @@
               <w:lang w:eastAsia="nl-NL"/>
             </w:rPr>
           </w:pPr>
-          <w:hyperlink w:anchor="_Toc54948971" w:history="1">
+          <w:hyperlink w:anchor="_Toc54949676" w:history="1">
             <w:r>
               <w:rPr>
                 <w:rStyle w:val="Hyperlink"/>
@@ -427,7 +427,7 @@
                 <w:noProof/>
                 <w:webHidden/>
               </w:rPr>
-              <w:instrText xml:space="preserve"> PAGEREF _Toc54948971 \h </w:instrText>
+              <w:instrText xml:space="preserve"> PAGEREF _Toc54949676 \h </w:instrText>
             </w:r>
             <w:r>
               <w:rPr>
@@ -473,7 +473,7 @@
               <w:lang w:eastAsia="nl-NL"/>
             </w:rPr>
           </w:pPr>
-          <w:hyperlink w:anchor="_Toc54948972" w:history="1">
+          <w:hyperlink w:anchor="_Toc54949677" w:history="1">
             <w:r>
               <w:rPr>
                 <w:rStyle w:val="Hyperlink"/>
@@ -517,7 +517,7 @@
                 <w:noProof/>
                 <w:webHidden/>
               </w:rPr>
-              <w:instrText xml:space="preserve"> PAGEREF _Toc54948972 \h </w:instrText>
+              <w:instrText xml:space="preserve"> PAGEREF _Toc54949677 \h </w:instrText>
             </w:r>
             <w:r>
               <w:rPr>
@@ -563,7 +563,7 @@
               <w:lang w:eastAsia="nl-NL"/>
             </w:rPr>
           </w:pPr>
-          <w:hyperlink w:anchor="_Toc54948973" w:history="1">
+          <w:hyperlink w:anchor="_Toc54949678" w:history="1">
             <w:r>
               <w:rPr>
                 <w:rStyle w:val="Hyperlink"/>
@@ -607,7 +607,7 @@
                 <w:noProof/>
                 <w:webHidden/>
               </w:rPr>
-              <w:instrText xml:space="preserve"> PAGEREF _Toc54948973 \h </w:instrText>
+              <w:instrText xml:space="preserve"> PAGEREF _Toc54949678 \h </w:instrText>
             </w:r>
             <w:r>
               <w:rPr>
@@ -653,7 +653,7 @@
               <w:lang w:eastAsia="nl-NL"/>
             </w:rPr>
           </w:pPr>
-          <w:hyperlink w:anchor="_Toc54948974" w:history="1">
+          <w:hyperlink w:anchor="_Toc54949679" w:history="1">
             <w:r>
               <w:rPr>
                 <w:rStyle w:val="Hyperlink"/>
@@ -697,7 +697,7 @@
                 <w:noProof/>
                 <w:webHidden/>
               </w:rPr>
-              <w:instrText xml:space="preserve"> PAGEREF _Toc54948974 \h </w:instrText>
+              <w:instrText xml:space="preserve"> PAGEREF _Toc54949679 \h </w:instrText>
             </w:r>
             <w:r>
               <w:rPr>
@@ -743,7 +743,7 @@
               <w:lang w:eastAsia="nl-NL"/>
             </w:rPr>
           </w:pPr>
-          <w:hyperlink w:anchor="_Toc54948975" w:history="1">
+          <w:hyperlink w:anchor="_Toc54949680" w:history="1">
             <w:r>
               <w:rPr>
                 <w:rStyle w:val="Hyperlink"/>
@@ -787,7 +787,7 @@
                 <w:noProof/>
                 <w:webHidden/>
               </w:rPr>
-              <w:instrText xml:space="preserve"> PAGEREF _Toc54948975 \h </w:instrText>
+              <w:instrText xml:space="preserve"> PAGEREF _Toc54949680 \h </w:instrText>
             </w:r>
             <w:r>
               <w:rPr>
@@ -833,7 +833,7 @@
               <w:lang w:eastAsia="nl-NL"/>
             </w:rPr>
           </w:pPr>
-          <w:hyperlink w:anchor="_Toc54948976" w:history="1">
+          <w:hyperlink w:anchor="_Toc54949681" w:history="1">
             <w:r>
               <w:rPr>
                 <w:rStyle w:val="Hyperlink"/>
@@ -877,7 +877,7 @@
                 <w:noProof/>
                 <w:webHidden/>
               </w:rPr>
-              <w:instrText xml:space="preserve"> PAGEREF _Toc54948976 \h </w:instrText>
+              <w:instrText xml:space="preserve"> PAGEREF _Toc54949681 \h </w:instrText>
             </w:r>
             <w:r>
               <w:rPr>
@@ -910,9 +910,9 @@
         </w:p>
         <w:p>
           <w:pPr>
-            <w:pStyle w:val="Inhopg3"/>
+            <w:pStyle w:val="Inhopg2"/>
             <w:tabs>
-              <w:tab w:val="left" w:pos="1100"/>
+              <w:tab w:val="left" w:pos="880"/>
               <w:tab w:val="right" w:leader="dot" w:pos="9016"/>
             </w:tabs>
             <w:rPr>
@@ -923,7 +923,7 @@
               <w:lang w:eastAsia="nl-NL"/>
             </w:rPr>
           </w:pPr>
-          <w:hyperlink w:anchor="_Toc54948977" w:history="1">
+          <w:hyperlink w:anchor="_Toc54949682" w:history="1">
             <w:r>
               <w:rPr>
                 <w:rStyle w:val="Hyperlink"/>
@@ -967,7 +967,7 @@
                 <w:noProof/>
                 <w:webHidden/>
               </w:rPr>
-              <w:instrText xml:space="preserve"> PAGEREF _Toc54948977 \h </w:instrText>
+              <w:instrText xml:space="preserve"> PAGEREF _Toc54949682 \h </w:instrText>
             </w:r>
             <w:r>
               <w:rPr>
@@ -1013,7 +1013,7 @@
               <w:lang w:eastAsia="nl-NL"/>
             </w:rPr>
           </w:pPr>
-          <w:hyperlink w:anchor="_Toc54948978" w:history="1">
+          <w:hyperlink w:anchor="_Toc54949683" w:history="1">
             <w:r>
               <w:rPr>
                 <w:rStyle w:val="Hyperlink"/>
@@ -1057,7 +1057,7 @@
                 <w:noProof/>
                 <w:webHidden/>
               </w:rPr>
-              <w:instrText xml:space="preserve"> PAGEREF _Toc54948978 \h </w:instrText>
+              <w:instrText xml:space="preserve"> PAGEREF _Toc54949683 \h </w:instrText>
             </w:r>
             <w:r>
               <w:rPr>
@@ -1103,7 +1103,7 @@
               <w:lang w:eastAsia="nl-NL"/>
             </w:rPr>
           </w:pPr>
-          <w:hyperlink w:anchor="_Toc54948979" w:history="1">
+          <w:hyperlink w:anchor="_Toc54949684" w:history="1">
             <w:r>
               <w:rPr>
                 <w:rStyle w:val="Hyperlink"/>
@@ -1147,7 +1147,7 @@
                 <w:noProof/>
                 <w:webHidden/>
               </w:rPr>
-              <w:instrText xml:space="preserve"> PAGEREF _Toc54948979 \h </w:instrText>
+              <w:instrText xml:space="preserve"> PAGEREF _Toc54949684 \h </w:instrText>
             </w:r>
             <w:r>
               <w:rPr>
@@ -1193,7 +1193,7 @@
               <w:lang w:eastAsia="nl-NL"/>
             </w:rPr>
           </w:pPr>
-          <w:hyperlink w:anchor="_Toc54948980" w:history="1">
+          <w:hyperlink w:anchor="_Toc54949685" w:history="1">
             <w:r>
               <w:rPr>
                 <w:rStyle w:val="Hyperlink"/>
@@ -1237,7 +1237,7 @@
                 <w:noProof/>
                 <w:webHidden/>
               </w:rPr>
-              <w:instrText xml:space="preserve"> PAGEREF _Toc54948980 \h </w:instrText>
+              <w:instrText xml:space="preserve"> PAGEREF _Toc54949685 \h </w:instrText>
             </w:r>
             <w:r>
               <w:rPr>
@@ -1283,7 +1283,7 @@
               <w:lang w:eastAsia="nl-NL"/>
             </w:rPr>
           </w:pPr>
-          <w:hyperlink w:anchor="_Toc54948981" w:history="1">
+          <w:hyperlink w:anchor="_Toc54949686" w:history="1">
             <w:r>
               <w:rPr>
                 <w:rStyle w:val="Hyperlink"/>
@@ -1327,7 +1327,7 @@
                 <w:noProof/>
                 <w:webHidden/>
               </w:rPr>
-              <w:instrText xml:space="preserve"> PAGEREF _Toc54948981 \h </w:instrText>
+              <w:instrText xml:space="preserve"> PAGEREF _Toc54949686 \h </w:instrText>
             </w:r>
             <w:r>
               <w:rPr>
@@ -1373,7 +1373,7 @@
               <w:lang w:eastAsia="nl-NL"/>
             </w:rPr>
           </w:pPr>
-          <w:hyperlink w:anchor="_Toc54948982" w:history="1">
+          <w:hyperlink w:anchor="_Toc54949687" w:history="1">
             <w:r>
               <w:rPr>
                 <w:rStyle w:val="Hyperlink"/>
@@ -1417,7 +1417,7 @@
                 <w:noProof/>
                 <w:webHidden/>
               </w:rPr>
-              <w:instrText xml:space="preserve"> PAGEREF _Toc54948982 \h </w:instrText>
+              <w:instrText xml:space="preserve"> PAGEREF _Toc54949687 \h </w:instrText>
             </w:r>
             <w:r>
               <w:rPr>
@@ -1463,7 +1463,7 @@
               <w:lang w:eastAsia="nl-NL"/>
             </w:rPr>
           </w:pPr>
-          <w:hyperlink w:anchor="_Toc54948983" w:history="1">
+          <w:hyperlink w:anchor="_Toc54949688" w:history="1">
             <w:r>
               <w:rPr>
                 <w:rStyle w:val="Hyperlink"/>
@@ -1507,7 +1507,7 @@
                 <w:noProof/>
                 <w:webHidden/>
               </w:rPr>
-              <w:instrText xml:space="preserve"> PAGEREF _Toc54948983 \h </w:instrText>
+              <w:instrText xml:space="preserve"> PAGEREF _Toc54949688 \h </w:instrText>
             </w:r>
             <w:r>
               <w:rPr>
@@ -1553,7 +1553,7 @@
               <w:lang w:eastAsia="nl-NL"/>
             </w:rPr>
           </w:pPr>
-          <w:hyperlink w:anchor="_Toc54948984" w:history="1">
+          <w:hyperlink w:anchor="_Toc54949689" w:history="1">
             <w:r>
               <w:rPr>
                 <w:rStyle w:val="Hyperlink"/>
@@ -1597,7 +1597,7 @@
                 <w:noProof/>
                 <w:webHidden/>
               </w:rPr>
-              <w:instrText xml:space="preserve"> PAGEREF _Toc54948984 \h </w:instrText>
+              <w:instrText xml:space="preserve"> PAGEREF _Toc54949689 \h </w:instrText>
             </w:r>
             <w:r>
               <w:rPr>
@@ -1643,7 +1643,7 @@
               <w:lang w:eastAsia="nl-NL"/>
             </w:rPr>
           </w:pPr>
-          <w:hyperlink w:anchor="_Toc54948985" w:history="1">
+          <w:hyperlink w:anchor="_Toc54949690" w:history="1">
             <w:r>
               <w:rPr>
                 <w:rStyle w:val="Hyperlink"/>
@@ -1687,7 +1687,7 @@
                 <w:noProof/>
                 <w:webHidden/>
               </w:rPr>
-              <w:instrText xml:space="preserve"> PAGEREF _Toc54948985 \h </w:instrText>
+              <w:instrText xml:space="preserve"> PAGEREF _Toc54949690 \h </w:instrText>
             </w:r>
             <w:r>
               <w:rPr>
@@ -1733,7 +1733,7 @@
               <w:lang w:eastAsia="nl-NL"/>
             </w:rPr>
           </w:pPr>
-          <w:hyperlink w:anchor="_Toc54948986" w:history="1">
+          <w:hyperlink w:anchor="_Toc54949691" w:history="1">
             <w:r>
               <w:rPr>
                 <w:rStyle w:val="Hyperlink"/>
@@ -1777,7 +1777,7 @@
                 <w:noProof/>
                 <w:webHidden/>
               </w:rPr>
-              <w:instrText xml:space="preserve"> PAGEREF _Toc54948986 \h </w:instrText>
+              <w:instrText xml:space="preserve"> PAGEREF _Toc54949691 \h </w:instrText>
             </w:r>
             <w:r>
               <w:rPr>
@@ -1823,7 +1823,7 @@
               <w:lang w:eastAsia="nl-NL"/>
             </w:rPr>
           </w:pPr>
-          <w:hyperlink w:anchor="_Toc54948987" w:history="1">
+          <w:hyperlink w:anchor="_Toc54949692" w:history="1">
             <w:r>
               <w:rPr>
                 <w:rStyle w:val="Hyperlink"/>
@@ -1867,7 +1867,7 @@
                 <w:noProof/>
                 <w:webHidden/>
               </w:rPr>
-              <w:instrText xml:space="preserve"> PAGEREF _Toc54948987 \h </w:instrText>
+              <w:instrText xml:space="preserve"> PAGEREF _Toc54949692 \h </w:instrText>
             </w:r>
             <w:r>
               <w:rPr>
@@ -1913,7 +1913,7 @@
               <w:lang w:eastAsia="nl-NL"/>
             </w:rPr>
           </w:pPr>
-          <w:hyperlink w:anchor="_Toc54948988" w:history="1">
+          <w:hyperlink w:anchor="_Toc54949693" w:history="1">
             <w:r>
               <w:rPr>
                 <w:rStyle w:val="Hyperlink"/>
@@ -1957,7 +1957,7 @@
                 <w:noProof/>
                 <w:webHidden/>
               </w:rPr>
-              <w:instrText xml:space="preserve"> PAGEREF _Toc54948988 \h </w:instrText>
+              <w:instrText xml:space="preserve"> PAGEREF _Toc54949693 \h </w:instrText>
             </w:r>
             <w:r>
               <w:rPr>
@@ -2003,7 +2003,7 @@
               <w:lang w:eastAsia="nl-NL"/>
             </w:rPr>
           </w:pPr>
-          <w:hyperlink w:anchor="_Toc54948989" w:history="1">
+          <w:hyperlink w:anchor="_Toc54949694" w:history="1">
             <w:r>
               <w:rPr>
                 <w:rStyle w:val="Hyperlink"/>
@@ -2047,7 +2047,7 @@
                 <w:noProof/>
                 <w:webHidden/>
               </w:rPr>
-              <w:instrText xml:space="preserve"> PAGEREF _Toc54948989 \h </w:instrText>
+              <w:instrText xml:space="preserve"> PAGEREF _Toc54949694 \h </w:instrText>
             </w:r>
             <w:r>
               <w:rPr>
@@ -2093,7 +2093,7 @@
               <w:lang w:eastAsia="nl-NL"/>
             </w:rPr>
           </w:pPr>
-          <w:hyperlink w:anchor="_Toc54948990" w:history="1">
+          <w:hyperlink w:anchor="_Toc54949695" w:history="1">
             <w:r>
               <w:rPr>
                 <w:rStyle w:val="Hyperlink"/>
@@ -2137,7 +2137,7 @@
                 <w:noProof/>
                 <w:webHidden/>
               </w:rPr>
-              <w:instrText xml:space="preserve"> PAGEREF _Toc54948990 \h </w:instrText>
+              <w:instrText xml:space="preserve"> PAGEREF _Toc54949695 \h </w:instrText>
             </w:r>
             <w:r>
               <w:rPr>
@@ -2183,7 +2183,7 @@
               <w:lang w:eastAsia="nl-NL"/>
             </w:rPr>
           </w:pPr>
-          <w:hyperlink w:anchor="_Toc54948991" w:history="1">
+          <w:hyperlink w:anchor="_Toc54949696" w:history="1">
             <w:r>
               <w:rPr>
                 <w:rStyle w:val="Hyperlink"/>
@@ -2227,7 +2227,7 @@
                 <w:noProof/>
                 <w:webHidden/>
               </w:rPr>
-              <w:instrText xml:space="preserve"> PAGEREF _Toc54948991 \h </w:instrText>
+              <w:instrText xml:space="preserve"> PAGEREF _Toc54949696 \h </w:instrText>
             </w:r>
             <w:r>
               <w:rPr>
@@ -2273,7 +2273,7 @@
               <w:lang w:eastAsia="nl-NL"/>
             </w:rPr>
           </w:pPr>
-          <w:hyperlink w:anchor="_Toc54948992" w:history="1">
+          <w:hyperlink w:anchor="_Toc54949697" w:history="1">
             <w:r>
               <w:rPr>
                 <w:rStyle w:val="Hyperlink"/>
@@ -2317,7 +2317,7 @@
                 <w:noProof/>
                 <w:webHidden/>
               </w:rPr>
-              <w:instrText xml:space="preserve"> PAGEREF _Toc54948992 \h </w:instrText>
+              <w:instrText xml:space="preserve"> PAGEREF _Toc54949697 \h </w:instrText>
             </w:r>
             <w:r>
               <w:rPr>
@@ -2363,7 +2363,7 @@
               <w:lang w:eastAsia="nl-NL"/>
             </w:rPr>
           </w:pPr>
-          <w:hyperlink w:anchor="_Toc54948993" w:history="1">
+          <w:hyperlink w:anchor="_Toc54949698" w:history="1">
             <w:r>
               <w:rPr>
                 <w:rStyle w:val="Hyperlink"/>
@@ -2407,7 +2407,7 @@
                 <w:noProof/>
                 <w:webHidden/>
               </w:rPr>
-              <w:instrText xml:space="preserve"> PAGEREF _Toc54948993 \h </w:instrText>
+              <w:instrText xml:space="preserve"> PAGEREF _Toc54949698 \h </w:instrText>
             </w:r>
             <w:r>
               <w:rPr>
@@ -2453,7 +2453,7 @@
               <w:lang w:eastAsia="nl-NL"/>
             </w:rPr>
           </w:pPr>
-          <w:hyperlink w:anchor="_Toc54948994" w:history="1">
+          <w:hyperlink w:anchor="_Toc54949699" w:history="1">
             <w:r>
               <w:rPr>
                 <w:rStyle w:val="Hyperlink"/>
@@ -2497,7 +2497,7 @@
                 <w:noProof/>
                 <w:webHidden/>
               </w:rPr>
-              <w:instrText xml:space="preserve"> PAGEREF _Toc54948994 \h </w:instrText>
+              <w:instrText xml:space="preserve"> PAGEREF _Toc54949699 \h </w:instrText>
             </w:r>
             <w:r>
               <w:rPr>
@@ -2543,7 +2543,7 @@
               <w:lang w:eastAsia="nl-NL"/>
             </w:rPr>
           </w:pPr>
-          <w:hyperlink w:anchor="_Toc54948995" w:history="1">
+          <w:hyperlink w:anchor="_Toc54949700" w:history="1">
             <w:r>
               <w:rPr>
                 <w:rStyle w:val="Hyperlink"/>
@@ -2587,7 +2587,7 @@
                 <w:noProof/>
                 <w:webHidden/>
               </w:rPr>
-              <w:instrText xml:space="preserve"> PAGEREF _Toc54948995 \h </w:instrText>
+              <w:instrText xml:space="preserve"> PAGEREF _Toc54949700 \h </w:instrText>
             </w:r>
             <w:r>
               <w:rPr>
@@ -2633,7 +2633,7 @@
               <w:lang w:eastAsia="nl-NL"/>
             </w:rPr>
           </w:pPr>
-          <w:hyperlink w:anchor="_Toc54948996" w:history="1">
+          <w:hyperlink w:anchor="_Toc54949701" w:history="1">
             <w:r>
               <w:rPr>
                 <w:rStyle w:val="Hyperlink"/>
@@ -2677,7 +2677,7 @@
                 <w:noProof/>
                 <w:webHidden/>
               </w:rPr>
-              <w:instrText xml:space="preserve"> PAGEREF _Toc54948996 \h </w:instrText>
+              <w:instrText xml:space="preserve"> PAGEREF _Toc54949701 \h </w:instrText>
             </w:r>
             <w:r>
               <w:rPr>
@@ -2723,7 +2723,7 @@
               <w:lang w:eastAsia="nl-NL"/>
             </w:rPr>
           </w:pPr>
-          <w:hyperlink w:anchor="_Toc54948997" w:history="1">
+          <w:hyperlink w:anchor="_Toc54949702" w:history="1">
             <w:r>
               <w:rPr>
                 <w:rStyle w:val="Hyperlink"/>
@@ -2767,7 +2767,7 @@
                 <w:noProof/>
                 <w:webHidden/>
               </w:rPr>
-              <w:instrText xml:space="preserve"> PAGEREF _Toc54948997 \h </w:instrText>
+              <w:instrText xml:space="preserve"> PAGEREF _Toc54949702 \h </w:instrText>
             </w:r>
             <w:r>
               <w:rPr>
@@ -2813,7 +2813,7 @@
               <w:lang w:eastAsia="nl-NL"/>
             </w:rPr>
           </w:pPr>
-          <w:hyperlink w:anchor="_Toc54948998" w:history="1">
+          <w:hyperlink w:anchor="_Toc54949703" w:history="1">
             <w:r>
               <w:rPr>
                 <w:rStyle w:val="Hyperlink"/>
@@ -2857,7 +2857,7 @@
                 <w:noProof/>
                 <w:webHidden/>
               </w:rPr>
-              <w:instrText xml:space="preserve"> PAGEREF _Toc54948998 \h </w:instrText>
+              <w:instrText xml:space="preserve"> PAGEREF _Toc54949703 \h </w:instrText>
             </w:r>
             <w:r>
               <w:rPr>
@@ -2902,7 +2902,7 @@
               <w:lang w:eastAsia="nl-NL"/>
             </w:rPr>
           </w:pPr>
-          <w:hyperlink w:anchor="_Toc54948999" w:history="1">
+          <w:hyperlink w:anchor="_Toc54949704" w:history="1">
             <w:r>
               <w:rPr>
                 <w:rStyle w:val="Hyperlink"/>
@@ -2929,7 +2929,7 @@
                 <w:noProof/>
                 <w:webHidden/>
               </w:rPr>
-              <w:instrText xml:space="preserve"> PAGEREF _Toc54948999 \h </w:instrText>
+              <w:instrText xml:space="preserve"> PAGEREF _Toc54949704 \h </w:instrText>
             </w:r>
             <w:r>
               <w:rPr>
@@ -2974,7 +2974,7 @@
               <w:lang w:eastAsia="nl-NL"/>
             </w:rPr>
           </w:pPr>
-          <w:hyperlink w:anchor="_Toc54949000" w:history="1">
+          <w:hyperlink w:anchor="_Toc54949705" w:history="1">
             <w:r>
               <w:rPr>
                 <w:rStyle w:val="Hyperlink"/>
@@ -3001,7 +3001,7 @@
                 <w:noProof/>
                 <w:webHidden/>
               </w:rPr>
-              <w:instrText xml:space="preserve"> PAGEREF _Toc54949000 \h </w:instrText>
+              <w:instrText xml:space="preserve"> PAGEREF _Toc54949705 \h </w:instrText>
             </w:r>
             <w:r>
               <w:rPr>
@@ -3046,7 +3046,7 @@
               <w:lang w:eastAsia="nl-NL"/>
             </w:rPr>
           </w:pPr>
-          <w:hyperlink w:anchor="_Toc54949001" w:history="1">
+          <w:hyperlink w:anchor="_Toc54949706" w:history="1">
             <w:r>
               <w:rPr>
                 <w:rStyle w:val="Hyperlink"/>
@@ -3073,7 +3073,7 @@
                 <w:noProof/>
                 <w:webHidden/>
               </w:rPr>
-              <w:instrText xml:space="preserve"> PAGEREF _Toc54949001 \h </w:instrText>
+              <w:instrText xml:space="preserve"> PAGEREF _Toc54949706 \h </w:instrText>
             </w:r>
             <w:r>
               <w:rPr>
@@ -3119,7 +3119,7 @@
               <w:lang w:eastAsia="nl-NL"/>
             </w:rPr>
           </w:pPr>
-          <w:hyperlink w:anchor="_Toc54949002" w:history="1">
+          <w:hyperlink w:anchor="_Toc54949707" w:history="1">
             <w:r>
               <w:rPr>
                 <w:rStyle w:val="Hyperlink"/>
@@ -3163,7 +3163,7 @@
                 <w:noProof/>
                 <w:webHidden/>
               </w:rPr>
-              <w:instrText xml:space="preserve"> PAGEREF _Toc54949002 \h </w:instrText>
+              <w:instrText xml:space="preserve"> PAGEREF _Toc54949707 \h </w:instrText>
             </w:r>
             <w:r>
               <w:rPr>
@@ -3209,7 +3209,7 @@
               <w:lang w:eastAsia="nl-NL"/>
             </w:rPr>
           </w:pPr>
-          <w:hyperlink w:anchor="_Toc54949003" w:history="1">
+          <w:hyperlink w:anchor="_Toc54949708" w:history="1">
             <w:r>
               <w:rPr>
                 <w:rStyle w:val="Hyperlink"/>
@@ -3253,7 +3253,7 @@
                 <w:noProof/>
                 <w:webHidden/>
               </w:rPr>
-              <w:instrText xml:space="preserve"> PAGEREF _Toc54949003 \h </w:instrText>
+              <w:instrText xml:space="preserve"> PAGEREF _Toc54949708 \h </w:instrText>
             </w:r>
             <w:r>
               <w:rPr>
@@ -3299,7 +3299,7 @@
               <w:lang w:eastAsia="nl-NL"/>
             </w:rPr>
           </w:pPr>
-          <w:hyperlink w:anchor="_Toc54949004" w:history="1">
+          <w:hyperlink w:anchor="_Toc54949709" w:history="1">
             <w:r>
               <w:rPr>
                 <w:rStyle w:val="Hyperlink"/>
@@ -3343,7 +3343,7 @@
                 <w:noProof/>
                 <w:webHidden/>
               </w:rPr>
-              <w:instrText xml:space="preserve"> PAGEREF _Toc54949004 \h </w:instrText>
+              <w:instrText xml:space="preserve"> PAGEREF _Toc54949709 \h </w:instrText>
             </w:r>
             <w:r>
               <w:rPr>
@@ -3424,7 +3424,7 @@
           <w:numId w:val="1"/>
         </w:numPr>
       </w:pPr>
-      <w:bookmarkStart w:id="3" w:name="_Toc54948969"/>
+      <w:bookmarkStart w:id="3" w:name="_Toc54949674"/>
       <w:r>
         <w:lastRenderedPageBreak/>
         <w:t>Algemene informatie</w:t>
@@ -3440,7 +3440,7 @@
           <w:numId w:val="1"/>
         </w:numPr>
       </w:pPr>
-      <w:bookmarkStart w:id="4" w:name="_Toc54948970"/>
+      <w:bookmarkStart w:id="4" w:name="_Toc54949675"/>
       <w:r>
         <w:t>Projectorganisatie</w:t>
       </w:r>
@@ -4000,7 +4000,7 @@
           <w:lang w:eastAsia="ja-JP"/>
         </w:rPr>
       </w:pPr>
-      <w:bookmarkStart w:id="5" w:name="_Toc54948971"/>
+      <w:bookmarkStart w:id="5" w:name="_Toc54949676"/>
       <w:r>
         <w:rPr>
           <w:lang w:eastAsia="ja-JP"/>
@@ -4234,7 +4234,7 @@
           <w:numId w:val="1"/>
         </w:numPr>
       </w:pPr>
-      <w:bookmarkStart w:id="6" w:name="_Toc54948972"/>
+      <w:bookmarkStart w:id="6" w:name="_Toc54949677"/>
       <w:r>
         <w:t>Distributielijst</w:t>
       </w:r>
@@ -4467,7 +4467,7 @@
           <w:numId w:val="1"/>
         </w:numPr>
       </w:pPr>
-      <w:bookmarkStart w:id="7" w:name="_Toc54948973"/>
+      <w:bookmarkStart w:id="7" w:name="_Toc54949678"/>
       <w:r>
         <w:lastRenderedPageBreak/>
         <w:t>Inleiding</w:t>
@@ -4485,7 +4485,7 @@
           <w:rFonts w:eastAsiaTheme="minorHAnsi"/>
         </w:rPr>
       </w:pPr>
-      <w:bookmarkStart w:id="8" w:name="_Toc54948974"/>
+      <w:bookmarkStart w:id="8" w:name="_Toc54949679"/>
       <w:r>
         <w:rPr>
           <w:rFonts w:eastAsiaTheme="minorHAnsi"/>
@@ -4569,7 +4569,7 @@
           <w:rFonts w:eastAsiaTheme="minorHAnsi"/>
         </w:rPr>
       </w:pPr>
-      <w:bookmarkStart w:id="9" w:name="_Toc54948975"/>
+      <w:bookmarkStart w:id="9" w:name="_Toc54949680"/>
       <w:r>
         <w:rPr>
           <w:rFonts w:eastAsiaTheme="minorHAnsi"/>
@@ -4617,7 +4617,7 @@
           <w:numId w:val="1"/>
         </w:numPr>
       </w:pPr>
-      <w:bookmarkStart w:id="10" w:name="_Toc54948976"/>
+      <w:bookmarkStart w:id="10" w:name="_Toc54949681"/>
       <w:r>
         <w:t>Over project</w:t>
       </w:r>
@@ -4641,13 +4641,13 @@
     </w:p>
     <w:p>
       <w:pPr>
-        <w:pStyle w:val="Kop3"/>
+        <w:pStyle w:val="Kop2"/>
         <w:numPr>
           <w:ilvl w:val="1"/>
           <w:numId w:val="1"/>
         </w:numPr>
       </w:pPr>
-      <w:bookmarkStart w:id="11" w:name="_Toc54948977"/>
+      <w:bookmarkStart w:id="11" w:name="_Toc54949682"/>
       <w:r>
         <w:t>Over document</w:t>
       </w:r>
@@ -4785,7 +4785,7 @@
           <w:numId w:val="1"/>
         </w:numPr>
       </w:pPr>
-      <w:bookmarkStart w:id="12" w:name="_Toc54948978"/>
+      <w:bookmarkStart w:id="12" w:name="_Toc54949683"/>
       <w:r>
         <w:lastRenderedPageBreak/>
         <w:t>Activity diagram</w:t>
@@ -4874,7 +4874,7 @@
           <w:numId w:val="1"/>
         </w:numPr>
       </w:pPr>
-      <w:bookmarkStart w:id="13" w:name="_Toc54948979"/>
+      <w:bookmarkStart w:id="13" w:name="_Toc54949684"/>
       <w:proofErr w:type="spellStart"/>
       <w:r>
         <w:lastRenderedPageBreak/>
@@ -4891,7 +4891,7 @@
           <w:numId w:val="1"/>
         </w:numPr>
       </w:pPr>
-      <w:bookmarkStart w:id="14" w:name="_Toc54948980"/>
+      <w:bookmarkStart w:id="14" w:name="_Toc54949685"/>
       <w:r>
         <w:t xml:space="preserve">User </w:t>
       </w:r>
@@ -6534,7 +6534,7 @@
           <w:numId w:val="1"/>
         </w:numPr>
       </w:pPr>
-      <w:bookmarkStart w:id="15" w:name="_Toc54948981"/>
+      <w:bookmarkStart w:id="15" w:name="_Toc54949686"/>
       <w:proofErr w:type="spellStart"/>
       <w:r>
         <w:lastRenderedPageBreak/>
@@ -6554,7 +6554,7 @@
           <w:numId w:val="1"/>
         </w:numPr>
       </w:pPr>
-      <w:bookmarkStart w:id="16" w:name="_Toc54948982"/>
+      <w:bookmarkStart w:id="16" w:name="_Toc54949687"/>
       <w:proofErr w:type="spellStart"/>
       <w:r>
         <w:t>Use</w:t>
@@ -6792,7 +6792,7 @@
           <w:numId w:val="1"/>
         </w:numPr>
       </w:pPr>
-      <w:bookmarkStart w:id="17" w:name="_Toc54948983"/>
+      <w:bookmarkStart w:id="17" w:name="_Toc54949688"/>
       <w:proofErr w:type="spellStart"/>
       <w:r>
         <w:lastRenderedPageBreak/>
@@ -6812,7 +6812,7 @@
           <w:numId w:val="1"/>
         </w:numPr>
       </w:pPr>
-      <w:bookmarkStart w:id="18" w:name="_Toc54948984"/>
+      <w:bookmarkStart w:id="18" w:name="_Toc54949689"/>
       <w:r>
         <w:t>Zoeken product</w:t>
       </w:r>
@@ -7176,7 +7176,7 @@
           <w:numId w:val="1"/>
         </w:numPr>
       </w:pPr>
-      <w:bookmarkStart w:id="19" w:name="_Toc54948985"/>
+      <w:bookmarkStart w:id="19" w:name="_Toc54949690"/>
       <w:r>
         <w:t>Bladeren door producten</w:t>
       </w:r>
@@ -7463,7 +7463,7 @@
           <w:numId w:val="1"/>
         </w:numPr>
       </w:pPr>
-      <w:bookmarkStart w:id="20" w:name="_Toc54948986"/>
+      <w:bookmarkStart w:id="20" w:name="_Toc54949691"/>
       <w:r>
         <w:t>Bekijken product</w:t>
       </w:r>
@@ -7734,7 +7734,7 @@
           <w:numId w:val="1"/>
         </w:numPr>
       </w:pPr>
-      <w:bookmarkStart w:id="21" w:name="_Toc54948987"/>
+      <w:bookmarkStart w:id="21" w:name="_Toc54949692"/>
       <w:r>
         <w:lastRenderedPageBreak/>
         <w:t>Toevoegen product aan winkelmand</w:t>
@@ -8016,7 +8016,7 @@
           <w:numId w:val="1"/>
         </w:numPr>
       </w:pPr>
-      <w:bookmarkStart w:id="22" w:name="_Toc54948988"/>
+      <w:bookmarkStart w:id="22" w:name="_Toc54949693"/>
       <w:r>
         <w:t>Bekijken winkelmand</w:t>
       </w:r>
@@ -8299,7 +8299,7 @@
           <w:numId w:val="1"/>
         </w:numPr>
       </w:pPr>
-      <w:bookmarkStart w:id="23" w:name="_Toc54948989"/>
+      <w:bookmarkStart w:id="23" w:name="_Toc54949694"/>
       <w:r>
         <w:t>Wijzigen winkelmand</w:t>
       </w:r>
@@ -8588,7 +8588,7 @@
           <w:numId w:val="1"/>
         </w:numPr>
       </w:pPr>
-      <w:bookmarkStart w:id="24" w:name="_Toc54948990"/>
+      <w:bookmarkStart w:id="24" w:name="_Toc54949695"/>
       <w:r>
         <w:lastRenderedPageBreak/>
         <w:t>Verwijderen product uit winkelmand</w:t>
@@ -8882,7 +8882,7 @@
           <w:numId w:val="1"/>
         </w:numPr>
       </w:pPr>
-      <w:bookmarkStart w:id="25" w:name="_Toc54948991"/>
+      <w:bookmarkStart w:id="25" w:name="_Toc54949696"/>
       <w:r>
         <w:t>Afrekenen producten</w:t>
       </w:r>
@@ -9142,10 +9142,7 @@
           </w:p>
           <w:p>
             <w:r>
-              <w:t>8</w:t>
-            </w:r>
-            <w:r>
-              <w:t>. Het systeem slaat gegevens van klant op.</w:t>
+              <w:t>8. Het systeem slaat gegevens van klant op.</w:t>
             </w:r>
           </w:p>
           <w:p>
@@ -9243,7 +9240,7 @@
       <w:pPr>
         <w:pStyle w:val="Kop3"/>
       </w:pPr>
-      <w:bookmarkStart w:id="26" w:name="_Toc54948992"/>
+      <w:bookmarkStart w:id="26" w:name="_Toc54949697"/>
       <w:r>
         <w:lastRenderedPageBreak/>
         <w:t>5.2.9.</w:t>
@@ -9341,10 +9338,7 @@
           </w:tcPr>
           <w:p>
             <w:r>
-              <w:t xml:space="preserve">Primair: </w:t>
-            </w:r>
-            <w:r>
-              <w:t>Klant</w:t>
+              <w:t>Primair: Klant</w:t>
             </w:r>
           </w:p>
         </w:tc>
@@ -9389,16 +9383,7 @@
           </w:p>
           <w:p>
             <w:r>
-              <w:t>De</w:t>
-            </w:r>
-            <w:r>
-              <w:t xml:space="preserve"> klant</w:t>
-            </w:r>
-            <w:r>
-              <w:t xml:space="preserve"> </w:t>
-            </w:r>
-            <w:r>
-              <w:t>heeft betaald</w:t>
+              <w:t>De klant heeft betaald</w:t>
             </w:r>
           </w:p>
         </w:tc>
@@ -9438,10 +9423,7 @@
           </w:tcPr>
           <w:p>
             <w:r>
-              <w:t xml:space="preserve">De </w:t>
-            </w:r>
-            <w:r>
-              <w:t>klant heeft een factuur van zijn bestelling toegestuurd gekregen.</w:t>
+              <w:t>De klant heeft een factuur van zijn bestelling toegestuurd gekregen.</w:t>
             </w:r>
           </w:p>
         </w:tc>
@@ -9561,7 +9543,7 @@
           <w:numId w:val="1"/>
         </w:numPr>
       </w:pPr>
-      <w:bookmarkStart w:id="27" w:name="_Toc54948993"/>
+      <w:bookmarkStart w:id="27" w:name="_Toc54949698"/>
       <w:r>
         <w:lastRenderedPageBreak/>
         <w:t>Domeinmodel</w:t>
@@ -9594,8 +9576,8 @@
         <w:tblLook w:val="04A0" w:firstRow="1" w:lastRow="0" w:firstColumn="1" w:lastColumn="0" w:noHBand="0" w:noVBand="1"/>
       </w:tblPr>
       <w:tblGrid>
-        <w:gridCol w:w="2454"/>
-        <w:gridCol w:w="6613"/>
+        <w:gridCol w:w="2449"/>
+        <w:gridCol w:w="6618"/>
       </w:tblGrid>
       <w:tr>
         <w:tc>
@@ -9671,10 +9653,10 @@
                   <v:path o:extrusionok="f" gradientshapeok="t" o:connecttype="rect"/>
                   <o:lock v:ext="edit" aspectratio="t"/>
                 </v:shapetype>
-                <v:shape id="_x0000_i1063" type="#_x0000_t75" alt="" style="width:81pt;height:55.2pt;mso-width-percent:0;mso-height-percent:0;mso-width-percent:0;mso-height-percent:0" o:ole="">
+                <v:shape id="_x0000_i1025" type="#_x0000_t75" alt="" style="width:81pt;height:55.2pt;mso-width-percent:0;mso-height-percent:0;mso-width-percent:0;mso-height-percent:0" o:ole="">
                   <v:imagedata r:id="rId13" o:title=""/>
                 </v:shape>
-                <o:OLEObject Type="Embed" ProgID="PBrush" ShapeID="_x0000_i1063" DrawAspect="Content" ObjectID="_1665561726" r:id="rId14"/>
+                <o:OLEObject Type="Embed" ProgID="PBrush" ShapeID="_x0000_i1025" DrawAspect="Content" ObjectID="_1665562428" r:id="rId14"/>
               </w:object>
             </w:r>
           </w:p>
@@ -9723,10 +9705,10 @@
                 <w:noProof/>
               </w:rPr>
               <w:object w:dxaOrig="1628" w:dyaOrig="1117" w14:anchorId="6F211968">
-                <v:shape id="_x0000_i1064" type="#_x0000_t75" alt="" style="width:81pt;height:55.2pt;mso-width-percent:0;mso-height-percent:0;mso-width-percent:0;mso-height-percent:0" o:ole="">
+                <v:shape id="_x0000_i1026" type="#_x0000_t75" alt="" style="width:81pt;height:55.2pt;mso-width-percent:0;mso-height-percent:0;mso-width-percent:0;mso-height-percent:0" o:ole="">
                   <v:imagedata r:id="rId15" o:title=""/>
                 </v:shape>
-                <o:OLEObject Type="Embed" ProgID="PBrush" ShapeID="_x0000_i1064" DrawAspect="Content" ObjectID="_1665561727" r:id="rId16"/>
+                <o:OLEObject Type="Embed" ProgID="PBrush" ShapeID="_x0000_i1026" DrawAspect="Content" ObjectID="_1665562429" r:id="rId16"/>
               </w:object>
             </w:r>
           </w:p>
@@ -9776,10 +9758,10 @@
                 <w:noProof/>
               </w:rPr>
               <w:object w:dxaOrig="1620" w:dyaOrig="3698" w14:anchorId="7CEF7479">
-                <v:shape id="_x0000_i1065" type="#_x0000_t75" alt="" style="width:81pt;height:185.4pt;mso-width-percent:0;mso-height-percent:0;mso-width-percent:0;mso-height-percent:0" o:ole="">
+                <v:shape id="_x0000_i1027" type="#_x0000_t75" alt="" style="width:81pt;height:185.4pt;mso-width-percent:0;mso-height-percent:0;mso-width-percent:0;mso-height-percent:0" o:ole="">
                   <v:imagedata r:id="rId17" o:title=""/>
                 </v:shape>
-                <o:OLEObject Type="Embed" ProgID="PBrush" ShapeID="_x0000_i1065" DrawAspect="Content" ObjectID="_1665561728" r:id="rId18"/>
+                <o:OLEObject Type="Embed" ProgID="PBrush" ShapeID="_x0000_i1027" DrawAspect="Content" ObjectID="_1665562430" r:id="rId18"/>
               </w:object>
             </w:r>
           </w:p>
@@ -9822,10 +9804,10 @@
                 <w:noProof/>
               </w:rPr>
               <w:object w:dxaOrig="2213" w:dyaOrig="3698" w14:anchorId="1B14DFB0">
-                <v:shape id="_x0000_i1066" type="#_x0000_t75" alt="" style="width:111.6pt;height:185.4pt;mso-width-percent:0;mso-height-percent:0;mso-width-percent:0;mso-height-percent:0" o:ole="">
+                <v:shape id="_x0000_i1028" type="#_x0000_t75" alt="" style="width:111.6pt;height:185.4pt;mso-width-percent:0;mso-height-percent:0;mso-width-percent:0;mso-height-percent:0" o:ole="">
                   <v:imagedata r:id="rId19" o:title=""/>
                 </v:shape>
-                <o:OLEObject Type="Embed" ProgID="PBrush" ShapeID="_x0000_i1066" DrawAspect="Content" ObjectID="_1665561729" r:id="rId20"/>
+                <o:OLEObject Type="Embed" ProgID="PBrush" ShapeID="_x0000_i1028" DrawAspect="Content" ObjectID="_1665562431" r:id="rId20"/>
               </w:object>
             </w:r>
           </w:p>
@@ -10005,7 +9987,7 @@
           <w:numId w:val="1"/>
         </w:numPr>
       </w:pPr>
-      <w:bookmarkStart w:id="28" w:name="_Toc54948994"/>
+      <w:bookmarkStart w:id="28" w:name="_Toc54949699"/>
       <w:proofErr w:type="spellStart"/>
       <w:r>
         <w:lastRenderedPageBreak/>
@@ -10041,7 +10023,7 @@
           <w:numId w:val="1"/>
         </w:numPr>
       </w:pPr>
-      <w:bookmarkStart w:id="29" w:name="_Toc54948995"/>
+      <w:bookmarkStart w:id="29" w:name="_Toc54949700"/>
       <w:r>
         <w:t>Header</w:t>
       </w:r>
@@ -10118,7 +10100,7 @@
           <w:numId w:val="1"/>
         </w:numPr>
       </w:pPr>
-      <w:bookmarkStart w:id="30" w:name="_Toc54948996"/>
+      <w:bookmarkStart w:id="30" w:name="_Toc54949701"/>
       <w:r>
         <w:lastRenderedPageBreak/>
         <w:t>Hoofdpagina</w:t>
@@ -10202,7 +10184,7 @@
           <w:numId w:val="1"/>
         </w:numPr>
       </w:pPr>
-      <w:bookmarkStart w:id="31" w:name="_Toc54948997"/>
+      <w:bookmarkStart w:id="31" w:name="_Toc54949702"/>
       <w:r>
         <w:lastRenderedPageBreak/>
         <w:t>Zoekfunctie</w:t>
@@ -10290,7 +10272,7 @@
           <w:numId w:val="1"/>
         </w:numPr>
       </w:pPr>
-      <w:bookmarkStart w:id="32" w:name="_Toc54948998"/>
+      <w:bookmarkStart w:id="32" w:name="_Toc54949703"/>
       <w:r>
         <w:lastRenderedPageBreak/>
         <w:t>Productpagina</w:t>
@@ -10358,7 +10340,7 @@
       <w:pPr>
         <w:pStyle w:val="Kop2"/>
       </w:pPr>
-      <w:bookmarkStart w:id="33" w:name="_Toc54948999"/>
+      <w:bookmarkStart w:id="33" w:name="_Toc54949704"/>
       <w:r>
         <w:rPr>
           <w:noProof/>
@@ -10490,7 +10472,7 @@
       <w:pPr>
         <w:pStyle w:val="Kop2"/>
       </w:pPr>
-      <w:bookmarkStart w:id="34" w:name="_Toc54949000"/>
+      <w:bookmarkStart w:id="34" w:name="_Toc54949705"/>
       <w:r>
         <w:t>7.6 Betaling</w:t>
       </w:r>
@@ -10761,7 +10743,7 @@
       <w:pPr>
         <w:pStyle w:val="Kop2"/>
       </w:pPr>
-      <w:bookmarkStart w:id="35" w:name="_Toc54949001"/>
+      <w:bookmarkStart w:id="35" w:name="_Toc54949706"/>
       <w:r>
         <w:t>7.8 Winkelmand</w:t>
       </w:r>
@@ -10897,7 +10879,7 @@
           <w:numId w:val="1"/>
         </w:numPr>
       </w:pPr>
-      <w:bookmarkStart w:id="36" w:name="_Toc54949002"/>
+      <w:bookmarkStart w:id="36" w:name="_Toc54949707"/>
       <w:r>
         <w:lastRenderedPageBreak/>
         <w:t>Design keuzes</w:t>
@@ -10943,7 +10925,7 @@
           <w:numId w:val="1"/>
         </w:numPr>
       </w:pPr>
-      <w:bookmarkStart w:id="37" w:name="_Toc54949003"/>
+      <w:bookmarkStart w:id="37" w:name="_Toc54949708"/>
       <w:r>
         <w:t>Design 1</w:t>
       </w:r>
@@ -11084,7 +11066,7 @@
           <w:numId w:val="1"/>
         </w:numPr>
       </w:pPr>
-      <w:bookmarkStart w:id="38" w:name="_Toc54949004"/>
+      <w:bookmarkStart w:id="38" w:name="_Toc54949709"/>
       <w:r>
         <w:t>Design 2</w:t>
       </w:r>
@@ -14014,21 +13996,6 @@
 </file>
 
 <file path=customXml/item1.xml><?xml version="1.0" encoding="utf-8"?>
-<p:properties xmlns:p="http://schemas.microsoft.com/office/2006/metadata/properties" xmlns:xsi="http://www.w3.org/2001/XMLSchema-instance" xmlns:pc="http://schemas.microsoft.com/office/infopath/2007/PartnerControls">
-  <documentManagement/>
-</p:properties>
-</file>
-
-<file path=customXml/item2.xml><?xml version="1.0" encoding="utf-8"?>
-<?mso-contentType ?>
-<FormTemplates xmlns="http://schemas.microsoft.com/sharepoint/v3/contenttype/forms">
-  <Display>DocumentLibraryForm</Display>
-  <Edit>DocumentLibraryForm</Edit>
-  <New>DocumentLibraryForm</New>
-</FormTemplates>
-</file>
-
-<file path=customXml/item3.xml><?xml version="1.0" encoding="utf-8"?>
 <ct:contentTypeSchema xmlns:ct="http://schemas.microsoft.com/office/2006/metadata/contentType" xmlns:ma="http://schemas.microsoft.com/office/2006/metadata/properties/metaAttributes" ct:_="" ma:_="" ma:contentTypeName="Document" ma:contentTypeID="0x0101008DEFBE292292894DB3338A0672C00AA6" ma:contentTypeVersion="9" ma:contentTypeDescription="Create a new document." ma:contentTypeScope="" ma:versionID="5e30a8582cf447bcb0730c560106e737">
   <xsd:schema xmlns:xsd="http://www.w3.org/2001/XMLSchema" xmlns:xs="http://www.w3.org/2001/XMLSchema" xmlns:p="http://schemas.microsoft.com/office/2006/metadata/properties" xmlns:ns3="206950b2-f6b5-4099-ab4b-6b743c6f3679" xmlns:ns4="7332179d-17af-42ff-9219-5fd408883b8b" targetNamespace="http://schemas.microsoft.com/office/2006/metadata/properties" ma:root="true" ma:fieldsID="1b0704f870c8457b84411e3a6ccc2b5f" ns3:_="" ns4:_="">
     <xsd:import namespace="206950b2-f6b5-4099-ab4b-6b743c6f3679"/>
@@ -14225,28 +14192,26 @@
 </ct:contentTypeSchema>
 </file>
 
+<file path=customXml/item2.xml><?xml version="1.0" encoding="utf-8"?>
+<?mso-contentType ?>
+<FormTemplates xmlns="http://schemas.microsoft.com/sharepoint/v3/contenttype/forms">
+  <Display>DocumentLibraryForm</Display>
+  <Edit>DocumentLibraryForm</Edit>
+  <New>DocumentLibraryForm</New>
+</FormTemplates>
+</file>
+
+<file path=customXml/item3.xml><?xml version="1.0" encoding="utf-8"?>
+<p:properties xmlns:p="http://schemas.microsoft.com/office/2006/metadata/properties" xmlns:xsi="http://www.w3.org/2001/XMLSchema-instance" xmlns:pc="http://schemas.microsoft.com/office/infopath/2007/PartnerControls">
+  <documentManagement/>
+</p:properties>
+</file>
+
 <file path=customXml/item4.xml><?xml version="1.0" encoding="utf-8"?>
 <b:Sources xmlns:b="http://schemas.openxmlformats.org/officeDocument/2006/bibliography" xmlns="http://schemas.openxmlformats.org/officeDocument/2006/bibliography" SelectedStyle="/APASixthEditionOfficeOnline.xsl" StyleName="APA" Version="6"/>
 </file>
 
 <file path=customXml/itemProps1.xml><?xml version="1.0" encoding="utf-8"?>
-<ds:datastoreItem xmlns:ds="http://schemas.openxmlformats.org/officeDocument/2006/customXml" ds:itemID="{77DE7859-FCBB-4B0A-89BB-4DC583037A89}">
-  <ds:schemaRefs>
-    <ds:schemaRef ds:uri="http://schemas.microsoft.com/office/2006/metadata/properties"/>
-    <ds:schemaRef ds:uri="http://schemas.microsoft.com/office/infopath/2007/PartnerControls"/>
-  </ds:schemaRefs>
-</ds:datastoreItem>
-</file>
-
-<file path=customXml/itemProps2.xml><?xml version="1.0" encoding="utf-8"?>
-<ds:datastoreItem xmlns:ds="http://schemas.openxmlformats.org/officeDocument/2006/customXml" ds:itemID="{F7C83A40-2A21-4352-A94F-65FF3048930F}">
-  <ds:schemaRefs>
-    <ds:schemaRef ds:uri="http://schemas.microsoft.com/sharepoint/v3/contenttype/forms"/>
-  </ds:schemaRefs>
-</ds:datastoreItem>
-</file>
-
-<file path=customXml/itemProps3.xml><?xml version="1.0" encoding="utf-8"?>
 <ds:datastoreItem xmlns:ds="http://schemas.openxmlformats.org/officeDocument/2006/customXml" ds:itemID="{E78CB5D1-04D0-4D1A-A9E6-1499921C2A21}">
   <ds:schemaRefs>
     <ds:schemaRef ds:uri="http://schemas.microsoft.com/office/2006/metadata/contentType"/>
@@ -14265,6 +14230,23 @@
 </ds:datastoreItem>
 </file>
 
+<file path=customXml/itemProps2.xml><?xml version="1.0" encoding="utf-8"?>
+<ds:datastoreItem xmlns:ds="http://schemas.openxmlformats.org/officeDocument/2006/customXml" ds:itemID="{F7C83A40-2A21-4352-A94F-65FF3048930F}">
+  <ds:schemaRefs>
+    <ds:schemaRef ds:uri="http://schemas.microsoft.com/sharepoint/v3/contenttype/forms"/>
+  </ds:schemaRefs>
+</ds:datastoreItem>
+</file>
+
+<file path=customXml/itemProps3.xml><?xml version="1.0" encoding="utf-8"?>
+<ds:datastoreItem xmlns:ds="http://schemas.openxmlformats.org/officeDocument/2006/customXml" ds:itemID="{77DE7859-FCBB-4B0A-89BB-4DC583037A89}">
+  <ds:schemaRefs>
+    <ds:schemaRef ds:uri="http://schemas.microsoft.com/office/2006/metadata/properties"/>
+    <ds:schemaRef ds:uri="http://schemas.microsoft.com/office/infopath/2007/PartnerControls"/>
+  </ds:schemaRefs>
+</ds:datastoreItem>
+</file>
+
 <file path=customXml/itemProps4.xml><?xml version="1.0" encoding="utf-8"?>
 <ds:datastoreItem xmlns:ds="http://schemas.openxmlformats.org/officeDocument/2006/customXml" ds:itemID="{FC8813E7-3314-C640-86A5-0F2A193E00DE}">
   <ds:schemaRefs>

</xml_diff>